<commit_message>
Review add point 16 to 20
</commit_message>
<xml_diff>
--- a/revue-layout.docx
+++ b/revue-layout.docx
@@ -24,10 +24,7 @@
         <w:t>La carte est dense et il y a beaucoup de puissance à dissiper. Je n’ai pas encore eu le temps de contrôler cette partie.</w:t>
       </w:r>
     </w:p>
-    <w:p>
-      <w:bookmarkStart w:id="0" w:name="_GoBack"/>
-      <w:bookmarkEnd w:id="0"/>
-    </w:p>
+    <w:p/>
     <w:tbl>
       <w:tblPr>
         <w:tblStyle w:val="Grilledutableau"/>
@@ -1835,6 +1832,7 @@
             </w:r>
           </w:p>
           <w:p/>
+          <w:p/>
         </w:tc>
         <w:tc>
           <w:tcPr>
@@ -1844,6 +1842,513 @@
           <w:p/>
         </w:tc>
       </w:tr>
+      <w:tr>
+        <w:tc>
+          <w:tcPr>
+            <w:tcW w:w="440" w:type="dxa"/>
+            <w:vAlign w:val="center"/>
+          </w:tcPr>
+          <w:p>
+            <w:r>
+              <w:t>16</w:t>
+            </w:r>
+          </w:p>
+        </w:tc>
+        <w:tc>
+          <w:tcPr>
+            <w:tcW w:w="855" w:type="dxa"/>
+            <w:vAlign w:val="center"/>
+          </w:tcPr>
+          <w:p>
+            <w:pPr>
+              <w:rPr>
+                <w:sz w:val="18"/>
+                <w:szCs w:val="18"/>
+              </w:rPr>
+            </w:pPr>
+            <w:r>
+              <w:rPr>
+                <w:sz w:val="18"/>
+                <w:szCs w:val="18"/>
+              </w:rPr>
+              <w:t>19.11.21</w:t>
+            </w:r>
+          </w:p>
+        </w:tc>
+        <w:tc>
+          <w:tcPr>
+            <w:tcW w:w="7315" w:type="dxa"/>
+            <w:vAlign w:val="center"/>
+          </w:tcPr>
+          <w:p>
+            <w:r>
+              <w:drawing>
+                <wp:inline distT="0" distB="0" distL="0" distR="0" wp14:anchorId="47E62851" wp14:editId="63A58E54">
+                  <wp:extent cx="1459320" cy="523728"/>
+                  <wp:effectExtent l="0" t="0" r="7620" b="0"/>
+                  <wp:docPr id="15" name="Image 15"/>
+                  <wp:cNvGraphicFramePr>
+                    <a:graphicFrameLocks xmlns:a="http://schemas.openxmlformats.org/drawingml/2006/main" noChangeAspect="1"/>
+                  </wp:cNvGraphicFramePr>
+                  <a:graphic xmlns:a="http://schemas.openxmlformats.org/drawingml/2006/main">
+                    <a:graphicData uri="http://schemas.openxmlformats.org/drawingml/2006/picture">
+                      <pic:pic xmlns:pic="http://schemas.openxmlformats.org/drawingml/2006/picture">
+                        <pic:nvPicPr>
+                          <pic:cNvPr id="1" name=""/>
+                          <pic:cNvPicPr/>
+                        </pic:nvPicPr>
+                        <pic:blipFill>
+                          <a:blip r:embed="rId22"/>
+                          <a:stretch>
+                            <a:fillRect/>
+                          </a:stretch>
+                        </pic:blipFill>
+                        <pic:spPr>
+                          <a:xfrm>
+                            <a:off x="0" y="0"/>
+                            <a:ext cx="1469558" cy="527402"/>
+                          </a:xfrm>
+                          <a:prstGeom prst="rect">
+                            <a:avLst/>
+                          </a:prstGeom>
+                        </pic:spPr>
+                      </pic:pic>
+                    </a:graphicData>
+                  </a:graphic>
+                </wp:inline>
+              </w:drawing>
+            </w:r>
+            <w:r>
+              <w:t xml:space="preserve">Attention petite piste au top par rapport au </w:t>
+            </w:r>
+            <w:proofErr w:type="spellStart"/>
+            <w:r>
+              <w:t>bottom</w:t>
+            </w:r>
+            <w:proofErr w:type="spellEnd"/>
+          </w:p>
+        </w:tc>
+        <w:tc>
+          <w:tcPr>
+            <w:tcW w:w="888" w:type="dxa"/>
+            <w:vAlign w:val="center"/>
+          </w:tcPr>
+          <w:p/>
+        </w:tc>
+      </w:tr>
+      <w:tr>
+        <w:tc>
+          <w:tcPr>
+            <w:tcW w:w="440" w:type="dxa"/>
+            <w:vAlign w:val="center"/>
+          </w:tcPr>
+          <w:p>
+            <w:r>
+              <w:t>17</w:t>
+            </w:r>
+          </w:p>
+        </w:tc>
+        <w:tc>
+          <w:tcPr>
+            <w:tcW w:w="855" w:type="dxa"/>
+            <w:vAlign w:val="center"/>
+          </w:tcPr>
+          <w:p>
+            <w:pPr>
+              <w:rPr>
+                <w:sz w:val="18"/>
+                <w:szCs w:val="18"/>
+              </w:rPr>
+            </w:pPr>
+            <w:r>
+              <w:rPr>
+                <w:sz w:val="18"/>
+                <w:szCs w:val="18"/>
+              </w:rPr>
+              <w:t>19.11.21</w:t>
+            </w:r>
+          </w:p>
+        </w:tc>
+        <w:tc>
+          <w:tcPr>
+            <w:tcW w:w="7315" w:type="dxa"/>
+            <w:vAlign w:val="center"/>
+          </w:tcPr>
+          <w:p>
+            <w:r>
+              <w:drawing>
+                <wp:inline distT="0" distB="0" distL="0" distR="0" wp14:anchorId="1C0D1D1B" wp14:editId="3E22540C">
+                  <wp:extent cx="984739" cy="832366"/>
+                  <wp:effectExtent l="0" t="0" r="6350" b="6350"/>
+                  <wp:docPr id="16" name="Image 16"/>
+                  <wp:cNvGraphicFramePr>
+                    <a:graphicFrameLocks xmlns:a="http://schemas.openxmlformats.org/drawingml/2006/main" noChangeAspect="1"/>
+                  </wp:cNvGraphicFramePr>
+                  <a:graphic xmlns:a="http://schemas.openxmlformats.org/drawingml/2006/main">
+                    <a:graphicData uri="http://schemas.openxmlformats.org/drawingml/2006/picture">
+                      <pic:pic xmlns:pic="http://schemas.openxmlformats.org/drawingml/2006/picture">
+                        <pic:nvPicPr>
+                          <pic:cNvPr id="1" name=""/>
+                          <pic:cNvPicPr/>
+                        </pic:nvPicPr>
+                        <pic:blipFill>
+                          <a:blip r:embed="rId23"/>
+                          <a:stretch>
+                            <a:fillRect/>
+                          </a:stretch>
+                        </pic:blipFill>
+                        <pic:spPr>
+                          <a:xfrm>
+                            <a:off x="0" y="0"/>
+                            <a:ext cx="1011121" cy="854666"/>
+                          </a:xfrm>
+                          <a:prstGeom prst="rect">
+                            <a:avLst/>
+                          </a:prstGeom>
+                        </pic:spPr>
+                      </pic:pic>
+                    </a:graphicData>
+                  </a:graphic>
+                </wp:inline>
+              </w:drawing>
+            </w:r>
+            <w:r>
+              <w:t xml:space="preserve"> La piste est longue pour alimenter D7, il faudrait un condo.</w:t>
+            </w:r>
+          </w:p>
+          <w:p/>
+        </w:tc>
+        <w:tc>
+          <w:tcPr>
+            <w:tcW w:w="888" w:type="dxa"/>
+            <w:vAlign w:val="center"/>
+          </w:tcPr>
+          <w:p/>
+        </w:tc>
+      </w:tr>
+      <w:tr>
+        <w:tc>
+          <w:tcPr>
+            <w:tcW w:w="440" w:type="dxa"/>
+            <w:vAlign w:val="center"/>
+          </w:tcPr>
+          <w:p>
+            <w:r>
+              <w:t>18</w:t>
+            </w:r>
+          </w:p>
+        </w:tc>
+        <w:tc>
+          <w:tcPr>
+            <w:tcW w:w="855" w:type="dxa"/>
+            <w:vAlign w:val="center"/>
+          </w:tcPr>
+          <w:p>
+            <w:pPr>
+              <w:rPr>
+                <w:sz w:val="18"/>
+                <w:szCs w:val="18"/>
+              </w:rPr>
+            </w:pPr>
+            <w:r>
+              <w:rPr>
+                <w:sz w:val="18"/>
+                <w:szCs w:val="18"/>
+              </w:rPr>
+              <w:t>19.11.21</w:t>
+            </w:r>
+          </w:p>
+        </w:tc>
+        <w:tc>
+          <w:tcPr>
+            <w:tcW w:w="7315" w:type="dxa"/>
+            <w:vAlign w:val="center"/>
+          </w:tcPr>
+          <w:p/>
+          <w:p>
+            <w:r>
+              <w:drawing>
+                <wp:anchor distT="0" distB="0" distL="114300" distR="114300" simplePos="0" relativeHeight="251816960" behindDoc="1" locked="0" layoutInCell="1" allowOverlap="1" wp14:anchorId="4C8E294C" wp14:editId="04D3278C">
+                  <wp:simplePos x="0" y="0"/>
+                  <wp:positionH relativeFrom="column">
+                    <wp:posOffset>-1368</wp:posOffset>
+                  </wp:positionH>
+                  <wp:positionV relativeFrom="paragraph">
+                    <wp:posOffset>1221</wp:posOffset>
+                  </wp:positionV>
+                  <wp:extent cx="1576587" cy="592895"/>
+                  <wp:effectExtent l="0" t="0" r="5080" b="0"/>
+                  <wp:wrapTight wrapText="bothSides">
+                    <wp:wrapPolygon edited="0">
+                      <wp:start x="0" y="0"/>
+                      <wp:lineTo x="0" y="20836"/>
+                      <wp:lineTo x="21409" y="20836"/>
+                      <wp:lineTo x="21409" y="0"/>
+                      <wp:lineTo x="0" y="0"/>
+                    </wp:wrapPolygon>
+                  </wp:wrapTight>
+                  <wp:docPr id="17" name="Image 17"/>
+                  <wp:cNvGraphicFramePr>
+                    <a:graphicFrameLocks xmlns:a="http://schemas.openxmlformats.org/drawingml/2006/main" noChangeAspect="1"/>
+                  </wp:cNvGraphicFramePr>
+                  <a:graphic xmlns:a="http://schemas.openxmlformats.org/drawingml/2006/main">
+                    <a:graphicData uri="http://schemas.openxmlformats.org/drawingml/2006/picture">
+                      <pic:pic xmlns:pic="http://schemas.openxmlformats.org/drawingml/2006/picture">
+                        <pic:nvPicPr>
+                          <pic:cNvPr id="1" name=""/>
+                          <pic:cNvPicPr/>
+                        </pic:nvPicPr>
+                        <pic:blipFill>
+                          <a:blip r:embed="rId24" cstate="print">
+                            <a:extLst>
+                              <a:ext uri="{28A0092B-C50C-407E-A947-70E740481C1C}">
+                                <a14:useLocalDpi xmlns:a14="http://schemas.microsoft.com/office/drawing/2010/main" val="0"/>
+                              </a:ext>
+                            </a:extLst>
+                          </a:blip>
+                          <a:stretch>
+                            <a:fillRect/>
+                          </a:stretch>
+                        </pic:blipFill>
+                        <pic:spPr>
+                          <a:xfrm>
+                            <a:off x="0" y="0"/>
+                            <a:ext cx="1576587" cy="592895"/>
+                          </a:xfrm>
+                          <a:prstGeom prst="rect">
+                            <a:avLst/>
+                          </a:prstGeom>
+                        </pic:spPr>
+                      </pic:pic>
+                    </a:graphicData>
+                  </a:graphic>
+                </wp:anchor>
+              </w:drawing>
+            </w:r>
+            <w:r>
+              <w:t xml:space="preserve">Les pistes pour les alimenter les transistors de la </w:t>
+            </w:r>
+          </w:p>
+          <w:p>
+            <w:r>
+              <w:t>branche du haut sont trop faibles.</w:t>
+            </w:r>
+          </w:p>
+          <w:p/>
+          <w:p/>
+        </w:tc>
+        <w:tc>
+          <w:tcPr>
+            <w:tcW w:w="888" w:type="dxa"/>
+            <w:vAlign w:val="center"/>
+          </w:tcPr>
+          <w:p/>
+        </w:tc>
+      </w:tr>
+      <w:tr>
+        <w:tc>
+          <w:tcPr>
+            <w:tcW w:w="440" w:type="dxa"/>
+            <w:vAlign w:val="center"/>
+          </w:tcPr>
+          <w:p>
+            <w:r>
+              <w:t>19</w:t>
+            </w:r>
+          </w:p>
+        </w:tc>
+        <w:tc>
+          <w:tcPr>
+            <w:tcW w:w="855" w:type="dxa"/>
+            <w:vAlign w:val="center"/>
+          </w:tcPr>
+          <w:p>
+            <w:pPr>
+              <w:rPr>
+                <w:sz w:val="18"/>
+                <w:szCs w:val="18"/>
+              </w:rPr>
+            </w:pPr>
+            <w:r>
+              <w:rPr>
+                <w:sz w:val="18"/>
+                <w:szCs w:val="18"/>
+              </w:rPr>
+              <w:t>19.11.21</w:t>
+            </w:r>
+          </w:p>
+        </w:tc>
+        <w:tc>
+          <w:tcPr>
+            <w:tcW w:w="7315" w:type="dxa"/>
+            <w:vAlign w:val="center"/>
+          </w:tcPr>
+          <w:p>
+            <w:r>
+              <w:drawing>
+                <wp:inline distT="0" distB="0" distL="0" distR="0" wp14:anchorId="019150C2" wp14:editId="3ED3C3D2">
+                  <wp:extent cx="1441008" cy="1192824"/>
+                  <wp:effectExtent l="0" t="0" r="6985" b="7620"/>
+                  <wp:docPr id="18" name="Image 18"/>
+                  <wp:cNvGraphicFramePr>
+                    <a:graphicFrameLocks xmlns:a="http://schemas.openxmlformats.org/drawingml/2006/main" noChangeAspect="1"/>
+                  </wp:cNvGraphicFramePr>
+                  <a:graphic xmlns:a="http://schemas.openxmlformats.org/drawingml/2006/main">
+                    <a:graphicData uri="http://schemas.openxmlformats.org/drawingml/2006/picture">
+                      <pic:pic xmlns:pic="http://schemas.openxmlformats.org/drawingml/2006/picture">
+                        <pic:nvPicPr>
+                          <pic:cNvPr id="1" name=""/>
+                          <pic:cNvPicPr/>
+                        </pic:nvPicPr>
+                        <pic:blipFill>
+                          <a:blip r:embed="rId25"/>
+                          <a:stretch>
+                            <a:fillRect/>
+                          </a:stretch>
+                        </pic:blipFill>
+                        <pic:spPr>
+                          <a:xfrm>
+                            <a:off x="0" y="0"/>
+                            <a:ext cx="1453018" cy="1202765"/>
+                          </a:xfrm>
+                          <a:prstGeom prst="rect">
+                            <a:avLst/>
+                          </a:prstGeom>
+                        </pic:spPr>
+                      </pic:pic>
+                    </a:graphicData>
+                  </a:graphic>
+                </wp:inline>
+              </w:drawing>
+            </w:r>
+            <w:r>
+              <w:t>Largeur de piste</w:t>
+            </w:r>
+          </w:p>
+          <w:p/>
+        </w:tc>
+        <w:tc>
+          <w:tcPr>
+            <w:tcW w:w="888" w:type="dxa"/>
+            <w:vAlign w:val="center"/>
+          </w:tcPr>
+          <w:p/>
+        </w:tc>
+      </w:tr>
+      <w:tr>
+        <w:tc>
+          <w:tcPr>
+            <w:tcW w:w="440" w:type="dxa"/>
+            <w:vAlign w:val="center"/>
+          </w:tcPr>
+          <w:p>
+            <w:bookmarkStart w:id="0" w:name="_GoBack" w:colFirst="1" w:colLast="1"/>
+            <w:r>
+              <w:t>20</w:t>
+            </w:r>
+          </w:p>
+        </w:tc>
+        <w:tc>
+          <w:tcPr>
+            <w:tcW w:w="855" w:type="dxa"/>
+            <w:vAlign w:val="center"/>
+          </w:tcPr>
+          <w:p>
+            <w:pPr>
+              <w:rPr>
+                <w:sz w:val="18"/>
+                <w:szCs w:val="18"/>
+              </w:rPr>
+            </w:pPr>
+            <w:r>
+              <w:rPr>
+                <w:sz w:val="18"/>
+                <w:szCs w:val="18"/>
+              </w:rPr>
+              <w:t>19.11.21</w:t>
+            </w:r>
+          </w:p>
+        </w:tc>
+        <w:tc>
+          <w:tcPr>
+            <w:tcW w:w="7315" w:type="dxa"/>
+            <w:vAlign w:val="center"/>
+          </w:tcPr>
+          <w:p/>
+          <w:p>
+            <w:r>
+              <w:drawing>
+                <wp:anchor distT="0" distB="0" distL="114300" distR="114300" simplePos="0" relativeHeight="251822080" behindDoc="1" locked="0" layoutInCell="1" allowOverlap="1" wp14:anchorId="3F4F5FC3" wp14:editId="63198CFC">
+                  <wp:simplePos x="0" y="0"/>
+                  <wp:positionH relativeFrom="column">
+                    <wp:posOffset>-1368</wp:posOffset>
+                  </wp:positionH>
+                  <wp:positionV relativeFrom="paragraph">
+                    <wp:posOffset>537</wp:posOffset>
+                  </wp:positionV>
+                  <wp:extent cx="1455815" cy="954843"/>
+                  <wp:effectExtent l="0" t="0" r="0" b="0"/>
+                  <wp:wrapTight wrapText="bothSides">
+                    <wp:wrapPolygon edited="0">
+                      <wp:start x="0" y="0"/>
+                      <wp:lineTo x="0" y="21126"/>
+                      <wp:lineTo x="21204" y="21126"/>
+                      <wp:lineTo x="21204" y="0"/>
+                      <wp:lineTo x="0" y="0"/>
+                    </wp:wrapPolygon>
+                  </wp:wrapTight>
+                  <wp:docPr id="19" name="Image 19"/>
+                  <wp:cNvGraphicFramePr>
+                    <a:graphicFrameLocks xmlns:a="http://schemas.openxmlformats.org/drawingml/2006/main" noChangeAspect="1"/>
+                  </wp:cNvGraphicFramePr>
+                  <a:graphic xmlns:a="http://schemas.openxmlformats.org/drawingml/2006/main">
+                    <a:graphicData uri="http://schemas.openxmlformats.org/drawingml/2006/picture">
+                      <pic:pic xmlns:pic="http://schemas.openxmlformats.org/drawingml/2006/picture">
+                        <pic:nvPicPr>
+                          <pic:cNvPr id="1" name=""/>
+                          <pic:cNvPicPr/>
+                        </pic:nvPicPr>
+                        <pic:blipFill>
+                          <a:blip r:embed="rId26" cstate="print">
+                            <a:extLst>
+                              <a:ext uri="{28A0092B-C50C-407E-A947-70E740481C1C}">
+                                <a14:useLocalDpi xmlns:a14="http://schemas.microsoft.com/office/drawing/2010/main" val="0"/>
+                              </a:ext>
+                            </a:extLst>
+                          </a:blip>
+                          <a:stretch>
+                            <a:fillRect/>
+                          </a:stretch>
+                        </pic:blipFill>
+                        <pic:spPr>
+                          <a:xfrm>
+                            <a:off x="0" y="0"/>
+                            <a:ext cx="1455815" cy="954843"/>
+                          </a:xfrm>
+                          <a:prstGeom prst="rect">
+                            <a:avLst/>
+                          </a:prstGeom>
+                        </pic:spPr>
+                      </pic:pic>
+                    </a:graphicData>
+                  </a:graphic>
+                </wp:anchor>
+              </w:drawing>
+            </w:r>
+            <w:r>
+              <w:t>La diode est moins importante, mais le condensateur devrait être plus près du chip</w:t>
+            </w:r>
+          </w:p>
+        </w:tc>
+        <w:tc>
+          <w:tcPr>
+            <w:tcW w:w="888" w:type="dxa"/>
+            <w:vAlign w:val="center"/>
+          </w:tcPr>
+          <w:p/>
+        </w:tc>
+      </w:tr>
+      <w:bookmarkEnd w:id="0"/>
     </w:tbl>
     <w:p/>
     <w:sectPr>
@@ -2829,7 +3334,7 @@
 </file>
 
 <file path=customXml/itemProps1.xml><?xml version="1.0" encoding="utf-8"?>
-<ds:datastoreItem xmlns:ds="http://schemas.openxmlformats.org/officeDocument/2006/customXml" ds:itemID="{8946D2BA-AD2D-4E0C-93AB-016F3664C0B3}">
+<ds:datastoreItem xmlns:ds="http://schemas.openxmlformats.org/officeDocument/2006/customXml" ds:itemID="{40EE0043-72AB-4C58-B98A-E6F64A6E4836}">
   <ds:schemaRefs>
     <ds:schemaRef ds:uri="http://schemas.openxmlformats.org/officeDocument/2006/bibliography"/>
   </ds:schemaRefs>

</xml_diff>